<commit_message>
Basic Tools homework2 reviewed
</commit_message>
<xml_diff>
--- a/MSc 1 Refreshers/Basic Tools/lecture_2/practical_work.docx
+++ b/MSc 1 Refreshers/Basic Tools/lecture_2/practical_work.docx
@@ -123,150 +123,136 @@
           <w:b/>
           <w:bCs/>
         </w:rPr>
-        <w:t xml:space="preserve">1. </w:t>
-      </w:r>
-      <w:r>
-        <w:rPr>
+        <w:t>1. 2.</w:t>
+      </w:r>
+    </w:p>
+    <w:p>
+      <w:pPr>
+        <w:pStyle w:val="PreformattedText"/>
+        <w:bidi w:val="0"/>
+        <w:spacing w:before="0" w:after="0"/>
+        <w:jc w:val="left"/>
+        <w:rPr/>
+      </w:pPr>
+      <w:r>
+        <w:rPr/>
+        <w:t>&gt; cd 'Programming/UCA/MSc 1 Refreshers/Basic Tools'</w:t>
+      </w:r>
+    </w:p>
+    <w:p>
+      <w:pPr>
+        <w:pStyle w:val="PreformattedText"/>
+        <w:bidi w:val="0"/>
+        <w:spacing w:before="0" w:after="0"/>
+        <w:jc w:val="left"/>
+        <w:rPr/>
+      </w:pPr>
+      <w:r>
+        <w:rPr/>
+        <w:t>&gt; mkdir lecture_1</w:t>
+      </w:r>
+    </w:p>
+    <w:p>
+      <w:pPr>
+        <w:pStyle w:val="PreformattedText"/>
+        <w:bidi w:val="0"/>
+        <w:spacing w:before="0" w:after="0"/>
+        <w:jc w:val="left"/>
+        <w:rPr/>
+      </w:pPr>
+      <w:r>
+        <w:rPr/>
+        <w:t>&gt; mv ./copyme ./lecture_1/copyme</w:t>
+      </w:r>
+    </w:p>
+    <w:p>
+      <w:pPr>
+        <w:pStyle w:val="PreformattedText"/>
+        <w:bidi w:val="0"/>
+        <w:spacing w:before="0" w:after="0"/>
+        <w:jc w:val="left"/>
+        <w:rPr/>
+      </w:pPr>
+      <w:r>
+        <w:rPr/>
+      </w:r>
+    </w:p>
+    <w:p>
+      <w:pPr>
+        <w:pStyle w:val="PreformattedText"/>
+        <w:bidi w:val="0"/>
+        <w:spacing w:before="0" w:after="0"/>
+        <w:jc w:val="left"/>
+        <w:rPr>
+          <w:b/>
           <w:b/>
           <w:bCs/>
         </w:rPr>
-        <w:t>2.</w:t>
-      </w:r>
-    </w:p>
-    <w:p>
-      <w:pPr>
-        <w:pStyle w:val="PreformattedText"/>
-        <w:bidi w:val="0"/>
-        <w:spacing w:before="0" w:after="0"/>
-        <w:jc w:val="left"/>
-        <w:rPr/>
-      </w:pPr>
-      <w:r>
-        <w:rPr/>
-        <w:t>&gt; cd 'Programming/UCA/MSc 1 Refreshers/Basic Tools'</w:t>
-      </w:r>
-    </w:p>
-    <w:p>
-      <w:pPr>
-        <w:pStyle w:val="PreformattedText"/>
-        <w:bidi w:val="0"/>
-        <w:spacing w:before="0" w:after="0"/>
-        <w:jc w:val="left"/>
-        <w:rPr/>
-      </w:pPr>
-      <w:r>
-        <w:rPr/>
-        <w:t>&gt; mkdir lecture_1</w:t>
-      </w:r>
-    </w:p>
-    <w:p>
-      <w:pPr>
-        <w:pStyle w:val="PreformattedText"/>
-        <w:bidi w:val="0"/>
-        <w:spacing w:before="0" w:after="0"/>
-        <w:jc w:val="left"/>
-        <w:rPr/>
-      </w:pPr>
-      <w:r>
-        <w:rPr/>
-        <w:t>&gt; mv ./copyme ./lecture_1/copyme</w:t>
-      </w:r>
-    </w:p>
-    <w:p>
-      <w:pPr>
-        <w:pStyle w:val="PreformattedText"/>
-        <w:bidi w:val="0"/>
-        <w:spacing w:before="0" w:after="0"/>
-        <w:jc w:val="left"/>
-        <w:rPr/>
-      </w:pPr>
-      <w:r>
-        <w:rPr/>
-      </w:r>
-    </w:p>
-    <w:p>
-      <w:pPr>
-        <w:pStyle w:val="PreformattedText"/>
-        <w:bidi w:val="0"/>
-        <w:spacing w:before="0" w:after="0"/>
-        <w:jc w:val="left"/>
-        <w:rPr>
-          <w:b/>
+      </w:pPr>
+      <w:r>
+        <w:rPr>
           <w:b/>
           <w:bCs/>
         </w:rPr>
-      </w:pPr>
-      <w:r>
-        <w:rPr>
+        <w:t>3.</w:t>
+      </w:r>
+    </w:p>
+    <w:p>
+      <w:pPr>
+        <w:pStyle w:val="PreformattedText"/>
+        <w:bidi w:val="0"/>
+        <w:spacing w:before="0" w:after="0"/>
+        <w:jc w:val="left"/>
+        <w:rPr/>
+      </w:pPr>
+      <w:r>
+        <w:rPr/>
+        <w:t>&gt; cd lecture_2</w:t>
+      </w:r>
+    </w:p>
+    <w:p>
+      <w:pPr>
+        <w:pStyle w:val="PreformattedText"/>
+        <w:bidi w:val="0"/>
+        <w:spacing w:before="0" w:after="0"/>
+        <w:jc w:val="left"/>
+        <w:rPr/>
+      </w:pPr>
+      <w:r>
+        <w:rPr/>
+        <w:t>&gt; mv ./test_script.sh ./exercise/test_script.sh</w:t>
+      </w:r>
+    </w:p>
+    <w:p>
+      <w:pPr>
+        <w:pStyle w:val="PreformattedText"/>
+        <w:bidi w:val="0"/>
+        <w:spacing w:before="0" w:after="0"/>
+        <w:jc w:val="left"/>
+        <w:rPr/>
+      </w:pPr>
+      <w:r>
+        <w:rPr/>
+      </w:r>
+    </w:p>
+    <w:p>
+      <w:pPr>
+        <w:pStyle w:val="PreformattedText"/>
+        <w:bidi w:val="0"/>
+        <w:spacing w:before="0" w:after="0"/>
+        <w:jc w:val="left"/>
+        <w:rPr>
+          <w:b/>
           <w:b/>
           <w:bCs/>
         </w:rPr>
-        <w:t>3.</w:t>
-      </w:r>
-    </w:p>
-    <w:p>
-      <w:pPr>
-        <w:pStyle w:val="PreformattedText"/>
-        <w:bidi w:val="0"/>
-        <w:spacing w:before="0" w:after="0"/>
-        <w:jc w:val="left"/>
-        <w:rPr/>
-      </w:pPr>
-      <w:r>
-        <w:rPr/>
-        <w:t>&gt; cd lecture_2</w:t>
-      </w:r>
-    </w:p>
-    <w:p>
-      <w:pPr>
-        <w:pStyle w:val="PreformattedText"/>
-        <w:bidi w:val="0"/>
-        <w:spacing w:before="0" w:after="0"/>
-        <w:jc w:val="left"/>
-        <w:rPr/>
-      </w:pPr>
-      <w:r>
-        <w:rPr/>
-        <w:t>&gt; mv ./test_script.sh ./exercise/test_script.sh</w:t>
-      </w:r>
-    </w:p>
-    <w:p>
-      <w:pPr>
-        <w:pStyle w:val="PreformattedText"/>
-        <w:bidi w:val="0"/>
-        <w:spacing w:before="0" w:after="0"/>
-        <w:jc w:val="left"/>
-        <w:rPr/>
-      </w:pPr>
-      <w:r>
-        <w:rPr/>
-      </w:r>
-    </w:p>
-    <w:p>
-      <w:pPr>
-        <w:pStyle w:val="PreformattedText"/>
-        <w:bidi w:val="0"/>
-        <w:spacing w:before="0" w:after="0"/>
-        <w:jc w:val="left"/>
-        <w:rPr>
-          <w:b/>
+      </w:pPr>
+      <w:r>
+        <w:rPr>
           <w:b/>
           <w:bCs/>
         </w:rPr>
-      </w:pPr>
-      <w:r>
-        <w:rPr>
-          <w:b/>
-          <w:bCs/>
-        </w:rPr>
-        <w:t>4</w:t>
-      </w:r>
-      <w:r>
-        <w:rPr>
-          <w:b/>
-          <w:bCs/>
-        </w:rPr>
-        <w:t>. 5.</w:t>
+        <w:t>4. 5.</w:t>
       </w:r>
     </w:p>
     <w:p>
@@ -6201,36 +6187,70 @@
         <w:bidi w:val="0"/>
         <w:spacing w:before="0" w:after="0"/>
         <w:jc w:val="left"/>
-        <w:rPr/>
-      </w:pPr>
-      <w:r>
-        <w:rPr/>
-        <w:t>&gt; vim file_renamer.sh</w:t>
-      </w:r>
-    </w:p>
-    <w:p>
-      <w:pPr>
-        <w:pStyle w:val="PreformattedText"/>
-        <w:bidi w:val="0"/>
-        <w:spacing w:before="0" w:after="0"/>
-        <w:jc w:val="left"/>
-        <w:rPr/>
-      </w:pPr>
-      <w:r>
-        <w:rPr/>
+        <w:rPr>
+          <w:b/>
+          <w:b/>
+          <w:bCs/>
+        </w:rPr>
+      </w:pPr>
+      <w:r>
+        <w:rPr>
+          <w:b w:val="false"/>
+          <w:bCs w:val="false"/>
+        </w:rPr>
+        <w:t>&gt; cd 'lecture_2/exercise/testfolder'</w:t>
+      </w:r>
+    </w:p>
+    <w:p>
+      <w:pPr>
+        <w:pStyle w:val="PreformattedText"/>
+        <w:bidi w:val="0"/>
+        <w:spacing w:before="0" w:after="0"/>
+        <w:jc w:val="left"/>
+        <w:rPr>
+          <w:b/>
+          <w:b/>
+          <w:bCs/>
+        </w:rPr>
+      </w:pPr>
+      <w:r>
+        <w:rPr>
+          <w:b w:val="false"/>
+          <w:bCs w:val="false"/>
+        </w:rPr>
+        <w:t>&gt; vim create50.sh</w:t>
+      </w:r>
+    </w:p>
+    <w:p>
+      <w:pPr>
+        <w:pStyle w:val="PreformattedText"/>
+        <w:bidi w:val="0"/>
+        <w:spacing w:before="0" w:after="0"/>
+        <w:jc w:val="left"/>
+        <w:rPr>
+          <w:b/>
+          <w:b/>
+          <w:bCs/>
+        </w:rPr>
+      </w:pPr>
+      <w:r>
+        <w:rPr>
+          <w:b/>
+          <w:bCs/>
+        </w:rPr>
         <w:drawing>
-          <wp:anchor behindDoc="0" distT="0" distB="0" distL="0" distR="0" simplePos="0" locked="0" layoutInCell="1" allowOverlap="1" relativeHeight="17">
+          <wp:anchor behindDoc="0" distT="0" distB="0" distL="0" distR="0" simplePos="0" locked="0" layoutInCell="1" allowOverlap="1" relativeHeight="18">
             <wp:simplePos x="0" y="0"/>
             <wp:positionH relativeFrom="column">
-              <wp:posOffset>34925</wp:posOffset>
+              <wp:posOffset>13970</wp:posOffset>
             </wp:positionH>
             <wp:positionV relativeFrom="paragraph">
-              <wp:posOffset>635</wp:posOffset>
+              <wp:posOffset>11430</wp:posOffset>
             </wp:positionV>
-            <wp:extent cx="3486150" cy="1085850"/>
+            <wp:extent cx="1905000" cy="1000125"/>
             <wp:effectExtent l="0" t="0" r="0" b="0"/>
             <wp:wrapSquare wrapText="largest"/>
-            <wp:docPr id="15" name="Image16" descr=""/>
+            <wp:docPr id="15" name="Image15" descr=""/>
             <wp:cNvGraphicFramePr>
               <a:graphicFrameLocks xmlns:a="http://schemas.openxmlformats.org/drawingml/2006/main" noChangeAspect="1"/>
             </wp:cNvGraphicFramePr>
@@ -6238,7 +6258,7 @@
               <a:graphicData uri="http://schemas.openxmlformats.org/drawingml/2006/picture">
                 <pic:pic xmlns:pic="http://schemas.openxmlformats.org/drawingml/2006/picture">
                   <pic:nvPicPr>
-                    <pic:cNvPr id="15" name="Image16" descr=""/>
+                    <pic:cNvPr id="15" name="Image15" descr=""/>
                     <pic:cNvPicPr>
                       <a:picLocks noChangeAspect="1" noChangeArrowheads="1"/>
                     </pic:cNvPicPr>
@@ -6252,7 +6272,7 @@
                   <pic:spPr bwMode="auto">
                     <a:xfrm>
                       <a:off x="0" y="0"/>
-                      <a:ext cx="3486150" cy="1085850"/>
+                      <a:ext cx="1905000" cy="1000125"/>
                     </a:xfrm>
                     <a:prstGeom prst="rect">
                       <a:avLst/>
@@ -6271,132 +6291,203 @@
         <w:bidi w:val="0"/>
         <w:spacing w:before="0" w:after="0"/>
         <w:jc w:val="left"/>
-        <w:rPr/>
-      </w:pPr>
-      <w:r>
-        <w:rPr/>
-      </w:r>
-    </w:p>
-    <w:p>
-      <w:pPr>
-        <w:pStyle w:val="PreformattedText"/>
-        <w:bidi w:val="0"/>
-        <w:spacing w:before="0" w:after="0"/>
-        <w:jc w:val="left"/>
-        <w:rPr/>
-      </w:pPr>
-      <w:r>
-        <w:rPr/>
-      </w:r>
-    </w:p>
-    <w:p>
-      <w:pPr>
-        <w:pStyle w:val="PreformattedText"/>
-        <w:bidi w:val="0"/>
-        <w:spacing w:before="0" w:after="0"/>
-        <w:jc w:val="left"/>
-        <w:rPr/>
-      </w:pPr>
-      <w:r>
-        <w:rPr/>
-      </w:r>
-    </w:p>
-    <w:p>
-      <w:pPr>
-        <w:pStyle w:val="PreformattedText"/>
-        <w:bidi w:val="0"/>
-        <w:spacing w:before="0" w:after="0"/>
-        <w:jc w:val="left"/>
-        <w:rPr/>
-      </w:pPr>
-      <w:r>
-        <w:rPr/>
-      </w:r>
-    </w:p>
-    <w:p>
-      <w:pPr>
-        <w:pStyle w:val="PreformattedText"/>
-        <w:bidi w:val="0"/>
-        <w:spacing w:before="0" w:after="0"/>
-        <w:jc w:val="left"/>
-        <w:rPr/>
-      </w:pPr>
-      <w:r>
-        <w:rPr/>
-      </w:r>
-    </w:p>
-    <w:p>
-      <w:pPr>
-        <w:pStyle w:val="PreformattedText"/>
-        <w:bidi w:val="0"/>
-        <w:spacing w:before="0" w:after="0"/>
-        <w:jc w:val="left"/>
-        <w:rPr/>
-      </w:pPr>
-      <w:r>
-        <w:rPr/>
-      </w:r>
-    </w:p>
-    <w:p>
-      <w:pPr>
-        <w:pStyle w:val="PreformattedText"/>
-        <w:bidi w:val="0"/>
-        <w:spacing w:before="0" w:after="0"/>
-        <w:jc w:val="left"/>
-        <w:rPr/>
-      </w:pPr>
-      <w:r>
-        <w:rPr/>
-      </w:r>
-    </w:p>
-    <w:p>
-      <w:pPr>
-        <w:pStyle w:val="PreformattedText"/>
-        <w:bidi w:val="0"/>
-        <w:spacing w:before="0" w:after="0"/>
-        <w:jc w:val="left"/>
-        <w:rPr/>
-      </w:pPr>
-      <w:r>
-        <w:rPr/>
-        <w:t>&gt; chmod u+x file_renamer.sh</w:t>
-      </w:r>
-    </w:p>
-    <w:p>
-      <w:pPr>
-        <w:pStyle w:val="PreformattedText"/>
-        <w:bidi w:val="0"/>
-        <w:spacing w:before="0" w:after="0"/>
-        <w:jc w:val="left"/>
-        <w:rPr/>
-      </w:pPr>
-      <w:r>
-        <w:rPr/>
-      </w:r>
-    </w:p>
-    <w:p>
-      <w:pPr>
-        <w:pStyle w:val="PreformattedText"/>
-        <w:bidi w:val="0"/>
-        <w:spacing w:before="0" w:after="0"/>
-        <w:jc w:val="left"/>
-        <w:rPr/>
-      </w:pPr>
-      <w:r>
-        <w:rPr/>
+        <w:rPr>
+          <w:b/>
+          <w:b/>
+          <w:bCs/>
+        </w:rPr>
+      </w:pPr>
+      <w:r>
+        <w:rPr>
+          <w:b/>
+          <w:bCs/>
+        </w:rPr>
+      </w:r>
+    </w:p>
+    <w:p>
+      <w:pPr>
+        <w:pStyle w:val="PreformattedText"/>
+        <w:bidi w:val="0"/>
+        <w:spacing w:before="0" w:after="0"/>
+        <w:jc w:val="left"/>
+        <w:rPr>
+          <w:b/>
+          <w:b/>
+          <w:bCs/>
+        </w:rPr>
+      </w:pPr>
+      <w:r>
+        <w:rPr>
+          <w:b/>
+          <w:bCs/>
+        </w:rPr>
+      </w:r>
+    </w:p>
+    <w:p>
+      <w:pPr>
+        <w:pStyle w:val="PreformattedText"/>
+        <w:bidi w:val="0"/>
+        <w:spacing w:before="0" w:after="0"/>
+        <w:jc w:val="left"/>
+        <w:rPr>
+          <w:b/>
+          <w:b/>
+          <w:bCs/>
+        </w:rPr>
+      </w:pPr>
+      <w:r>
+        <w:rPr>
+          <w:b/>
+          <w:bCs/>
+        </w:rPr>
+      </w:r>
+    </w:p>
+    <w:p>
+      <w:pPr>
+        <w:pStyle w:val="PreformattedText"/>
+        <w:bidi w:val="0"/>
+        <w:spacing w:before="0" w:after="0"/>
+        <w:jc w:val="left"/>
+        <w:rPr>
+          <w:b/>
+          <w:b/>
+          <w:bCs/>
+        </w:rPr>
+      </w:pPr>
+      <w:r>
+        <w:rPr>
+          <w:b/>
+          <w:bCs/>
+        </w:rPr>
+      </w:r>
+    </w:p>
+    <w:p>
+      <w:pPr>
+        <w:pStyle w:val="PreformattedText"/>
+        <w:bidi w:val="0"/>
+        <w:spacing w:before="0" w:after="0"/>
+        <w:jc w:val="left"/>
+        <w:rPr>
+          <w:b/>
+          <w:b/>
+          <w:bCs/>
+        </w:rPr>
+      </w:pPr>
+      <w:r>
+        <w:rPr>
+          <w:b/>
+          <w:bCs/>
+        </w:rPr>
+      </w:r>
+    </w:p>
+    <w:p>
+      <w:pPr>
+        <w:pStyle w:val="PreformattedText"/>
+        <w:bidi w:val="0"/>
+        <w:spacing w:before="0" w:after="0"/>
+        <w:jc w:val="left"/>
+        <w:rPr>
+          <w:b/>
+          <w:b/>
+          <w:bCs/>
+        </w:rPr>
+      </w:pPr>
+      <w:r>
+        <w:rPr>
+          <w:b/>
+          <w:bCs/>
+        </w:rPr>
+      </w:r>
+    </w:p>
+    <w:p>
+      <w:pPr>
+        <w:pStyle w:val="PreformattedText"/>
+        <w:bidi w:val="0"/>
+        <w:spacing w:before="0" w:after="0"/>
+        <w:jc w:val="left"/>
+        <w:rPr>
+          <w:b/>
+          <w:b/>
+          <w:bCs/>
+        </w:rPr>
+      </w:pPr>
+      <w:r>
+        <w:rPr>
+          <w:b/>
+          <w:bCs/>
+        </w:rPr>
+      </w:r>
+    </w:p>
+    <w:p>
+      <w:pPr>
+        <w:pStyle w:val="PreformattedText"/>
+        <w:bidi w:val="0"/>
+        <w:spacing w:before="0" w:after="0"/>
+        <w:jc w:val="left"/>
+        <w:rPr>
+          <w:b/>
+          <w:b/>
+          <w:bCs/>
+        </w:rPr>
+      </w:pPr>
+      <w:r>
+        <w:rPr>
+          <w:b w:val="false"/>
+          <w:bCs w:val="false"/>
+        </w:rPr>
+        <w:t>&gt; ./create50.sh</w:t>
+      </w:r>
+    </w:p>
+    <w:p>
+      <w:pPr>
+        <w:pStyle w:val="PreformattedText"/>
+        <w:bidi w:val="0"/>
+        <w:spacing w:before="0" w:after="0"/>
+        <w:jc w:val="left"/>
+        <w:rPr>
+          <w:b/>
+          <w:b/>
+          <w:bCs/>
+        </w:rPr>
+      </w:pPr>
+      <w:r>
+        <w:rPr>
+          <w:b w:val="false"/>
+          <w:bCs w:val="false"/>
+        </w:rPr>
+        <w:t>&gt; ls</w:t>
+      </w:r>
+    </w:p>
+    <w:p>
+      <w:pPr>
+        <w:pStyle w:val="PreformattedText"/>
+        <w:bidi w:val="0"/>
+        <w:spacing w:before="0" w:after="0"/>
+        <w:jc w:val="left"/>
+        <w:rPr>
+          <w:b/>
+          <w:b/>
+          <w:bCs/>
+        </w:rPr>
+      </w:pPr>
+      <w:r>
+        <w:rPr>
+          <w:b/>
+          <w:bCs/>
+        </w:rPr>
         <w:drawing>
-          <wp:anchor behindDoc="0" distT="0" distB="0" distL="0" distR="0" simplePos="0" locked="0" layoutInCell="1" allowOverlap="1" relativeHeight="16">
+          <wp:anchor behindDoc="0" distT="0" distB="0" distL="0" distR="0" simplePos="0" locked="0" layoutInCell="1" allowOverlap="1" relativeHeight="19">
             <wp:simplePos x="0" y="0"/>
             <wp:positionH relativeFrom="column">
-              <wp:posOffset>26035</wp:posOffset>
+              <wp:align>center</wp:align>
             </wp:positionH>
             <wp:positionV relativeFrom="paragraph">
-              <wp:posOffset>8890</wp:posOffset>
+              <wp:posOffset>635</wp:posOffset>
             </wp:positionV>
-            <wp:extent cx="4962525" cy="1333500"/>
+            <wp:extent cx="6120130" cy="1064260"/>
             <wp:effectExtent l="0" t="0" r="0" b="0"/>
             <wp:wrapSquare wrapText="largest"/>
-            <wp:docPr id="16" name="Image15" descr=""/>
+            <wp:docPr id="16" name="Image16" descr=""/>
             <wp:cNvGraphicFramePr>
               <a:graphicFrameLocks xmlns:a="http://schemas.openxmlformats.org/drawingml/2006/main" noChangeAspect="1"/>
             </wp:cNvGraphicFramePr>
@@ -6404,7 +6495,7 @@
               <a:graphicData uri="http://schemas.openxmlformats.org/drawingml/2006/picture">
                 <pic:pic xmlns:pic="http://schemas.openxmlformats.org/drawingml/2006/picture">
                   <pic:nvPicPr>
-                    <pic:cNvPr id="16" name="Image15" descr=""/>
+                    <pic:cNvPr id="16" name="Image16" descr=""/>
                     <pic:cNvPicPr>
                       <a:picLocks noChangeAspect="1" noChangeArrowheads="1"/>
                     </pic:cNvPicPr>
@@ -6418,7 +6509,7 @@
                   <pic:spPr bwMode="auto">
                     <a:xfrm>
                       <a:off x="0" y="0"/>
-                      <a:ext cx="4962525" cy="1333500"/>
+                      <a:ext cx="6120130" cy="1064260"/>
                     </a:xfrm>
                     <a:prstGeom prst="rect">
                       <a:avLst/>
@@ -6441,114 +6532,603 @@
       </w:pPr>
       <w:r>
         <w:rPr/>
-      </w:r>
-    </w:p>
-    <w:p>
-      <w:pPr>
-        <w:pStyle w:val="PreformattedText"/>
-        <w:bidi w:val="0"/>
-        <w:spacing w:before="0" w:after="0"/>
-        <w:jc w:val="left"/>
-        <w:rPr/>
-      </w:pPr>
-      <w:r>
-        <w:rPr/>
-      </w:r>
-    </w:p>
-    <w:p>
-      <w:pPr>
-        <w:pStyle w:val="PreformattedText"/>
-        <w:bidi w:val="0"/>
-        <w:spacing w:before="0" w:after="0"/>
-        <w:jc w:val="left"/>
-        <w:rPr/>
-      </w:pPr>
-      <w:r>
-        <w:rPr/>
-      </w:r>
-    </w:p>
-    <w:p>
-      <w:pPr>
-        <w:pStyle w:val="PreformattedText"/>
-        <w:bidi w:val="0"/>
-        <w:spacing w:before="0" w:after="0"/>
-        <w:jc w:val="left"/>
-        <w:rPr/>
-      </w:pPr>
-      <w:r>
-        <w:rPr/>
-      </w:r>
-    </w:p>
-    <w:p>
-      <w:pPr>
-        <w:pStyle w:val="PreformattedText"/>
-        <w:bidi w:val="0"/>
-        <w:spacing w:before="0" w:after="0"/>
-        <w:jc w:val="left"/>
-        <w:rPr/>
-      </w:pPr>
-      <w:r>
-        <w:rPr/>
-      </w:r>
-    </w:p>
-    <w:p>
-      <w:pPr>
-        <w:pStyle w:val="PreformattedText"/>
-        <w:bidi w:val="0"/>
-        <w:spacing w:before="0" w:after="0"/>
-        <w:jc w:val="left"/>
-        <w:rPr/>
-      </w:pPr>
-      <w:r>
-        <w:rPr/>
-      </w:r>
-    </w:p>
-    <w:p>
-      <w:pPr>
-        <w:pStyle w:val="PreformattedText"/>
-        <w:bidi w:val="0"/>
-        <w:spacing w:before="0" w:after="0"/>
-        <w:jc w:val="left"/>
-        <w:rPr/>
-      </w:pPr>
-      <w:r>
-        <w:rPr/>
-      </w:r>
-    </w:p>
-    <w:p>
-      <w:pPr>
-        <w:pStyle w:val="PreformattedText"/>
-        <w:bidi w:val="0"/>
-        <w:spacing w:before="0" w:after="0"/>
-        <w:jc w:val="left"/>
-        <w:rPr/>
-      </w:pPr>
-      <w:r>
-        <w:rPr/>
-      </w:r>
-    </w:p>
-    <w:p>
-      <w:pPr>
-        <w:pStyle w:val="PreformattedText"/>
-        <w:bidi w:val="0"/>
-        <w:spacing w:before="0" w:after="0"/>
-        <w:jc w:val="left"/>
-        <w:rPr/>
-      </w:pPr>
-      <w:r>
-        <w:rPr/>
-      </w:r>
-    </w:p>
-    <w:p>
-      <w:pPr>
-        <w:pStyle w:val="PreformattedText"/>
-        <w:bidi w:val="0"/>
-        <w:spacing w:before="0" w:after="0"/>
-        <w:jc w:val="left"/>
-        <w:rPr/>
-      </w:pPr>
-      <w:r>
-        <w:rPr/>
+        <w:t>&gt; cd ..</w:t>
+      </w:r>
+    </w:p>
+    <w:p>
+      <w:pPr>
+        <w:pStyle w:val="PreformattedText"/>
+        <w:bidi w:val="0"/>
+        <w:spacing w:before="0" w:after="0"/>
+        <w:jc w:val="left"/>
+        <w:rPr/>
+      </w:pPr>
+      <w:r>
+        <w:rPr/>
+        <w:t>&gt; vim file_renamer.sh</w:t>
+      </w:r>
+    </w:p>
+    <w:p>
+      <w:pPr>
+        <w:pStyle w:val="PreformattedText"/>
+        <w:bidi w:val="0"/>
+        <w:spacing w:before="0" w:after="0"/>
+        <w:jc w:val="left"/>
+        <w:rPr/>
+      </w:pPr>
+      <w:r>
+        <w:rPr/>
+        <w:drawing>
+          <wp:anchor behindDoc="0" distT="0" distB="0" distL="0" distR="0" simplePos="0" locked="0" layoutInCell="1" allowOverlap="1" relativeHeight="20">
+            <wp:simplePos x="0" y="0"/>
+            <wp:positionH relativeFrom="column">
+              <wp:posOffset>32385</wp:posOffset>
+            </wp:positionH>
+            <wp:positionV relativeFrom="paragraph">
+              <wp:posOffset>635</wp:posOffset>
+            </wp:positionV>
+            <wp:extent cx="3962400" cy="2247900"/>
+            <wp:effectExtent l="0" t="0" r="0" b="0"/>
+            <wp:wrapSquare wrapText="largest"/>
+            <wp:docPr id="17" name="Image19" descr=""/>
+            <wp:cNvGraphicFramePr>
+              <a:graphicFrameLocks xmlns:a="http://schemas.openxmlformats.org/drawingml/2006/main" noChangeAspect="1"/>
+            </wp:cNvGraphicFramePr>
+            <a:graphic xmlns:a="http://schemas.openxmlformats.org/drawingml/2006/main">
+              <a:graphicData uri="http://schemas.openxmlformats.org/drawingml/2006/picture">
+                <pic:pic xmlns:pic="http://schemas.openxmlformats.org/drawingml/2006/picture">
+                  <pic:nvPicPr>
+                    <pic:cNvPr id="17" name="Image19" descr=""/>
+                    <pic:cNvPicPr>
+                      <a:picLocks noChangeAspect="1" noChangeArrowheads="1"/>
+                    </pic:cNvPicPr>
+                  </pic:nvPicPr>
+                  <pic:blipFill>
+                    <a:blip r:embed="rId18"/>
+                    <a:stretch>
+                      <a:fillRect/>
+                    </a:stretch>
+                  </pic:blipFill>
+                  <pic:spPr bwMode="auto">
+                    <a:xfrm>
+                      <a:off x="0" y="0"/>
+                      <a:ext cx="3962400" cy="2247900"/>
+                    </a:xfrm>
+                    <a:prstGeom prst="rect">
+                      <a:avLst/>
+                    </a:prstGeom>
+                  </pic:spPr>
+                </pic:pic>
+              </a:graphicData>
+            </a:graphic>
+          </wp:anchor>
+        </w:drawing>
+      </w:r>
+    </w:p>
+    <w:p>
+      <w:pPr>
+        <w:pStyle w:val="PreformattedText"/>
+        <w:bidi w:val="0"/>
+        <w:spacing w:before="0" w:after="0"/>
+        <w:jc w:val="left"/>
+        <w:rPr/>
+      </w:pPr>
+      <w:r>
+        <w:rPr/>
+      </w:r>
+    </w:p>
+    <w:p>
+      <w:pPr>
+        <w:pStyle w:val="PreformattedText"/>
+        <w:bidi w:val="0"/>
+        <w:spacing w:before="0" w:after="0"/>
+        <w:jc w:val="left"/>
+        <w:rPr/>
+      </w:pPr>
+      <w:r>
+        <w:rPr/>
+      </w:r>
+    </w:p>
+    <w:p>
+      <w:pPr>
+        <w:pStyle w:val="PreformattedText"/>
+        <w:bidi w:val="0"/>
+        <w:spacing w:before="0" w:after="0"/>
+        <w:jc w:val="left"/>
+        <w:rPr/>
+      </w:pPr>
+      <w:r>
+        <w:rPr/>
+      </w:r>
+    </w:p>
+    <w:p>
+      <w:pPr>
+        <w:pStyle w:val="PreformattedText"/>
+        <w:bidi w:val="0"/>
+        <w:spacing w:before="0" w:after="0"/>
+        <w:jc w:val="left"/>
+        <w:rPr/>
+      </w:pPr>
+      <w:r>
+        <w:rPr/>
+      </w:r>
+    </w:p>
+    <w:p>
+      <w:pPr>
+        <w:pStyle w:val="PreformattedText"/>
+        <w:bidi w:val="0"/>
+        <w:spacing w:before="0" w:after="0"/>
+        <w:jc w:val="left"/>
+        <w:rPr/>
+      </w:pPr>
+      <w:r>
+        <w:rPr/>
+      </w:r>
+    </w:p>
+    <w:p>
+      <w:pPr>
+        <w:pStyle w:val="PreformattedText"/>
+        <w:bidi w:val="0"/>
+        <w:spacing w:before="0" w:after="0"/>
+        <w:jc w:val="left"/>
+        <w:rPr/>
+      </w:pPr>
+      <w:r>
+        <w:rPr/>
+      </w:r>
+    </w:p>
+    <w:p>
+      <w:pPr>
+        <w:pStyle w:val="PreformattedText"/>
+        <w:bidi w:val="0"/>
+        <w:spacing w:before="0" w:after="0"/>
+        <w:jc w:val="left"/>
+        <w:rPr/>
+      </w:pPr>
+      <w:r>
+        <w:rPr/>
+      </w:r>
+    </w:p>
+    <w:p>
+      <w:pPr>
+        <w:pStyle w:val="PreformattedText"/>
+        <w:bidi w:val="0"/>
+        <w:spacing w:before="0" w:after="0"/>
+        <w:jc w:val="left"/>
+        <w:rPr/>
+      </w:pPr>
+      <w:r>
+        <w:rPr/>
+      </w:r>
+    </w:p>
+    <w:p>
+      <w:pPr>
+        <w:pStyle w:val="PreformattedText"/>
+        <w:bidi w:val="0"/>
+        <w:spacing w:before="0" w:after="0"/>
+        <w:jc w:val="left"/>
+        <w:rPr/>
+      </w:pPr>
+      <w:r>
+        <w:rPr/>
+      </w:r>
+    </w:p>
+    <w:p>
+      <w:pPr>
+        <w:pStyle w:val="PreformattedText"/>
+        <w:bidi w:val="0"/>
+        <w:spacing w:before="0" w:after="0"/>
+        <w:jc w:val="left"/>
+        <w:rPr/>
+      </w:pPr>
+      <w:r>
+        <w:rPr/>
+      </w:r>
+    </w:p>
+    <w:p>
+      <w:pPr>
+        <w:pStyle w:val="PreformattedText"/>
+        <w:bidi w:val="0"/>
+        <w:spacing w:before="0" w:after="0"/>
+        <w:jc w:val="left"/>
+        <w:rPr/>
+      </w:pPr>
+      <w:r>
+        <w:rPr/>
+      </w:r>
+    </w:p>
+    <w:p>
+      <w:pPr>
+        <w:pStyle w:val="PreformattedText"/>
+        <w:bidi w:val="0"/>
+        <w:spacing w:before="0" w:after="0"/>
+        <w:jc w:val="left"/>
+        <w:rPr/>
+      </w:pPr>
+      <w:r>
+        <w:rPr/>
+      </w:r>
+    </w:p>
+    <w:p>
+      <w:pPr>
+        <w:pStyle w:val="PreformattedText"/>
+        <w:bidi w:val="0"/>
+        <w:spacing w:before="0" w:after="0"/>
+        <w:jc w:val="left"/>
+        <w:rPr/>
+      </w:pPr>
+      <w:r>
+        <w:rPr/>
+      </w:r>
+    </w:p>
+    <w:p>
+      <w:pPr>
+        <w:pStyle w:val="PreformattedText"/>
+        <w:bidi w:val="0"/>
+        <w:spacing w:before="0" w:after="0"/>
+        <w:jc w:val="left"/>
+        <w:rPr/>
+      </w:pPr>
+      <w:r>
+        <w:rPr/>
+      </w:r>
+    </w:p>
+    <w:p>
+      <w:pPr>
+        <w:pStyle w:val="PreformattedText"/>
+        <w:bidi w:val="0"/>
+        <w:spacing w:before="0" w:after="0"/>
+        <w:jc w:val="left"/>
+        <w:rPr/>
+      </w:pPr>
+      <w:r>
+        <w:rPr/>
+      </w:r>
+    </w:p>
+    <w:p>
+      <w:pPr>
+        <w:pStyle w:val="PreformattedText"/>
+        <w:bidi w:val="0"/>
+        <w:spacing w:before="0" w:after="0"/>
+        <w:jc w:val="left"/>
+        <w:rPr/>
+      </w:pPr>
+      <w:r>
+        <w:rPr/>
+      </w:r>
+    </w:p>
+    <w:p>
+      <w:pPr>
+        <w:pStyle w:val="PreformattedText"/>
+        <w:bidi w:val="0"/>
+        <w:spacing w:before="0" w:after="0"/>
+        <w:jc w:val="left"/>
+        <w:rPr/>
+      </w:pPr>
+      <w:r>
+        <w:rPr/>
+        <w:t>&gt; chmod u+x file_renamer.sh</w:t>
+      </w:r>
+    </w:p>
+    <w:p>
+      <w:pPr>
+        <w:pStyle w:val="PreformattedText"/>
+        <w:bidi w:val="0"/>
+        <w:spacing w:before="0" w:after="0"/>
+        <w:jc w:val="left"/>
+        <w:rPr/>
+      </w:pPr>
+      <w:r>
+        <w:rPr/>
+        <w:t>&gt; ./file_renamer.sh 10 testfolder</w:t>
+      </w:r>
+    </w:p>
+    <w:p>
+      <w:pPr>
+        <w:pStyle w:val="PreformattedText"/>
+        <w:bidi w:val="0"/>
+        <w:spacing w:before="0" w:after="0"/>
+        <w:jc w:val="left"/>
+        <w:rPr/>
+      </w:pPr>
+      <w:r>
+        <w:rPr/>
+        <w:drawing>
+          <wp:anchor behindDoc="0" distT="0" distB="0" distL="0" distR="0" simplePos="0" locked="0" layoutInCell="1" allowOverlap="1" relativeHeight="22">
+            <wp:simplePos x="0" y="0"/>
+            <wp:positionH relativeFrom="column">
+              <wp:posOffset>28575</wp:posOffset>
+            </wp:positionH>
+            <wp:positionV relativeFrom="paragraph">
+              <wp:posOffset>635</wp:posOffset>
+            </wp:positionV>
+            <wp:extent cx="3876675" cy="1838325"/>
+            <wp:effectExtent l="0" t="0" r="0" b="0"/>
+            <wp:wrapSquare wrapText="largest"/>
+            <wp:docPr id="18" name="Image20" descr=""/>
+            <wp:cNvGraphicFramePr>
+              <a:graphicFrameLocks xmlns:a="http://schemas.openxmlformats.org/drawingml/2006/main" noChangeAspect="1"/>
+            </wp:cNvGraphicFramePr>
+            <a:graphic xmlns:a="http://schemas.openxmlformats.org/drawingml/2006/main">
+              <a:graphicData uri="http://schemas.openxmlformats.org/drawingml/2006/picture">
+                <pic:pic xmlns:pic="http://schemas.openxmlformats.org/drawingml/2006/picture">
+                  <pic:nvPicPr>
+                    <pic:cNvPr id="18" name="Image20" descr=""/>
+                    <pic:cNvPicPr>
+                      <a:picLocks noChangeAspect="1" noChangeArrowheads="1"/>
+                    </pic:cNvPicPr>
+                  </pic:nvPicPr>
+                  <pic:blipFill>
+                    <a:blip r:embed="rId19"/>
+                    <a:stretch>
+                      <a:fillRect/>
+                    </a:stretch>
+                  </pic:blipFill>
+                  <pic:spPr bwMode="auto">
+                    <a:xfrm>
+                      <a:off x="0" y="0"/>
+                      <a:ext cx="3876675" cy="1838325"/>
+                    </a:xfrm>
+                    <a:prstGeom prst="rect">
+                      <a:avLst/>
+                    </a:prstGeom>
+                  </pic:spPr>
+                </pic:pic>
+              </a:graphicData>
+            </a:graphic>
+          </wp:anchor>
+        </w:drawing>
+      </w:r>
+    </w:p>
+    <w:p>
+      <w:pPr>
+        <w:pStyle w:val="PreformattedText"/>
+        <w:bidi w:val="0"/>
+        <w:spacing w:before="0" w:after="0"/>
+        <w:jc w:val="left"/>
+        <w:rPr/>
+      </w:pPr>
+      <w:r>
+        <w:rPr/>
+      </w:r>
+    </w:p>
+    <w:p>
+      <w:pPr>
+        <w:pStyle w:val="PreformattedText"/>
+        <w:bidi w:val="0"/>
+        <w:spacing w:before="0" w:after="0"/>
+        <w:jc w:val="left"/>
+        <w:rPr/>
+      </w:pPr>
+      <w:r>
+        <w:rPr/>
+      </w:r>
+    </w:p>
+    <w:p>
+      <w:pPr>
+        <w:pStyle w:val="PreformattedText"/>
+        <w:bidi w:val="0"/>
+        <w:spacing w:before="0" w:after="0"/>
+        <w:jc w:val="left"/>
+        <w:rPr/>
+      </w:pPr>
+      <w:r>
+        <w:rPr/>
+      </w:r>
+    </w:p>
+    <w:p>
+      <w:pPr>
+        <w:pStyle w:val="PreformattedText"/>
+        <w:bidi w:val="0"/>
+        <w:spacing w:before="0" w:after="0"/>
+        <w:jc w:val="left"/>
+        <w:rPr/>
+      </w:pPr>
+      <w:r>
+        <w:rPr/>
+      </w:r>
+    </w:p>
+    <w:p>
+      <w:pPr>
+        <w:pStyle w:val="PreformattedText"/>
+        <w:bidi w:val="0"/>
+        <w:spacing w:before="0" w:after="0"/>
+        <w:jc w:val="left"/>
+        <w:rPr/>
+      </w:pPr>
+      <w:r>
+        <w:rPr/>
+      </w:r>
+    </w:p>
+    <w:p>
+      <w:pPr>
+        <w:pStyle w:val="PreformattedText"/>
+        <w:bidi w:val="0"/>
+        <w:spacing w:before="0" w:after="0"/>
+        <w:jc w:val="left"/>
+        <w:rPr/>
+      </w:pPr>
+      <w:r>
+        <w:rPr/>
+      </w:r>
+    </w:p>
+    <w:p>
+      <w:pPr>
+        <w:pStyle w:val="PreformattedText"/>
+        <w:bidi w:val="0"/>
+        <w:spacing w:before="0" w:after="0"/>
+        <w:jc w:val="left"/>
+        <w:rPr/>
+      </w:pPr>
+      <w:r>
+        <w:rPr/>
+      </w:r>
+    </w:p>
+    <w:p>
+      <w:pPr>
+        <w:pStyle w:val="PreformattedText"/>
+        <w:bidi w:val="0"/>
+        <w:spacing w:before="0" w:after="0"/>
+        <w:jc w:val="left"/>
+        <w:rPr/>
+      </w:pPr>
+      <w:r>
+        <w:rPr/>
+      </w:r>
+    </w:p>
+    <w:p>
+      <w:pPr>
+        <w:pStyle w:val="PreformattedText"/>
+        <w:bidi w:val="0"/>
+        <w:spacing w:before="0" w:after="0"/>
+        <w:jc w:val="left"/>
+        <w:rPr/>
+      </w:pPr>
+      <w:r>
+        <w:rPr/>
+      </w:r>
+    </w:p>
+    <w:p>
+      <w:pPr>
+        <w:pStyle w:val="PreformattedText"/>
+        <w:bidi w:val="0"/>
+        <w:spacing w:before="0" w:after="0"/>
+        <w:jc w:val="left"/>
+        <w:rPr/>
+      </w:pPr>
+      <w:r>
+        <w:rPr/>
+      </w:r>
+    </w:p>
+    <w:p>
+      <w:pPr>
+        <w:pStyle w:val="PreformattedText"/>
+        <w:bidi w:val="0"/>
+        <w:spacing w:before="0" w:after="0"/>
+        <w:jc w:val="left"/>
+        <w:rPr/>
+      </w:pPr>
+      <w:r>
+        <w:rPr/>
+      </w:r>
+    </w:p>
+    <w:p>
+      <w:pPr>
+        <w:pStyle w:val="PreformattedText"/>
+        <w:bidi w:val="0"/>
+        <w:spacing w:before="0" w:after="0"/>
+        <w:jc w:val="left"/>
+        <w:rPr/>
+      </w:pPr>
+      <w:r>
+        <w:rPr/>
+      </w:r>
+    </w:p>
+    <w:p>
+      <w:pPr>
+        <w:pStyle w:val="PreformattedText"/>
+        <w:bidi w:val="0"/>
+        <w:spacing w:before="0" w:after="0"/>
+        <w:jc w:val="left"/>
+        <w:rPr/>
+      </w:pPr>
+      <w:r>
+        <w:rPr/>
+        <w:t>&gt; cd testfolder</w:t>
+      </w:r>
+    </w:p>
+    <w:p>
+      <w:pPr>
+        <w:pStyle w:val="PreformattedText"/>
+        <w:bidi w:val="0"/>
+        <w:spacing w:before="0" w:after="0"/>
+        <w:jc w:val="left"/>
+        <w:rPr/>
+      </w:pPr>
+      <w:r>
+        <w:rPr/>
+        <w:t>&gt; ls</w:t>
+      </w:r>
+    </w:p>
+    <w:p>
+      <w:pPr>
+        <w:pStyle w:val="PreformattedText"/>
+        <w:bidi w:val="0"/>
+        <w:spacing w:before="0" w:after="0"/>
+        <w:jc w:val="left"/>
+        <w:rPr/>
+      </w:pPr>
+      <w:r>
+        <w:rPr/>
+      </w:r>
+    </w:p>
+    <w:p>
+      <w:pPr>
+        <w:pStyle w:val="PreformattedText"/>
+        <w:bidi w:val="0"/>
+        <w:spacing w:before="0" w:after="0"/>
+        <w:jc w:val="left"/>
+        <w:rPr/>
+      </w:pPr>
+      <w:r>
+        <w:rPr/>
+      </w:r>
+    </w:p>
+    <w:p>
+      <w:pPr>
+        <w:pStyle w:val="PreformattedText"/>
+        <w:bidi w:val="0"/>
+        <w:spacing w:before="0" w:after="0"/>
+        <w:jc w:val="left"/>
+        <w:rPr/>
+      </w:pPr>
+      <w:r>
+        <w:rPr/>
+        <w:drawing>
+          <wp:anchor behindDoc="0" distT="0" distB="0" distL="0" distR="0" simplePos="0" locked="0" layoutInCell="1" allowOverlap="1" relativeHeight="21">
+            <wp:simplePos x="0" y="0"/>
+            <wp:positionH relativeFrom="column">
+              <wp:align>center</wp:align>
+            </wp:positionH>
+            <wp:positionV relativeFrom="paragraph">
+              <wp:posOffset>635</wp:posOffset>
+            </wp:positionV>
+            <wp:extent cx="6120130" cy="1414145"/>
+            <wp:effectExtent l="0" t="0" r="0" b="0"/>
+            <wp:wrapSquare wrapText="largest"/>
+            <wp:docPr id="19" name="Image21" descr=""/>
+            <wp:cNvGraphicFramePr>
+              <a:graphicFrameLocks xmlns:a="http://schemas.openxmlformats.org/drawingml/2006/main" noChangeAspect="1"/>
+            </wp:cNvGraphicFramePr>
+            <a:graphic xmlns:a="http://schemas.openxmlformats.org/drawingml/2006/main">
+              <a:graphicData uri="http://schemas.openxmlformats.org/drawingml/2006/picture">
+                <pic:pic xmlns:pic="http://schemas.openxmlformats.org/drawingml/2006/picture">
+                  <pic:nvPicPr>
+                    <pic:cNvPr id="19" name="Image21" descr=""/>
+                    <pic:cNvPicPr>
+                      <a:picLocks noChangeAspect="1" noChangeArrowheads="1"/>
+                    </pic:cNvPicPr>
+                  </pic:nvPicPr>
+                  <pic:blipFill>
+                    <a:blip r:embed="rId20"/>
+                    <a:stretch>
+                      <a:fillRect/>
+                    </a:stretch>
+                  </pic:blipFill>
+                  <pic:spPr bwMode="auto">
+                    <a:xfrm>
+                      <a:off x="0" y="0"/>
+                      <a:ext cx="6120130" cy="1414145"/>
+                    </a:xfrm>
+                    <a:prstGeom prst="rect">
+                      <a:avLst/>
+                    </a:prstGeom>
+                  </pic:spPr>
+                </pic:pic>
+              </a:graphicData>
+            </a:graphic>
+          </wp:anchor>
+        </w:drawing>
       </w:r>
     </w:p>
     <w:p>
@@ -6595,7 +7175,7 @@
       <w:r>
         <w:rPr/>
         <w:drawing>
-          <wp:anchor behindDoc="0" distT="0" distB="0" distL="0" distR="0" simplePos="0" locked="0" layoutInCell="1" allowOverlap="1" relativeHeight="18">
+          <wp:anchor behindDoc="0" distT="0" distB="0" distL="0" distR="0" simplePos="0" locked="0" layoutInCell="1" allowOverlap="1" relativeHeight="16">
             <wp:simplePos x="0" y="0"/>
             <wp:positionH relativeFrom="column">
               <wp:posOffset>23495</wp:posOffset>
@@ -6606,7 +7186,7 @@
             <wp:extent cx="2828925" cy="942975"/>
             <wp:effectExtent l="0" t="0" r="0" b="0"/>
             <wp:wrapSquare wrapText="largest"/>
-            <wp:docPr id="17" name="Image17" descr=""/>
+            <wp:docPr id="20" name="Image17" descr=""/>
             <wp:cNvGraphicFramePr>
               <a:graphicFrameLocks xmlns:a="http://schemas.openxmlformats.org/drawingml/2006/main" noChangeAspect="1"/>
             </wp:cNvGraphicFramePr>
@@ -6614,13 +7194,13 @@
               <a:graphicData uri="http://schemas.openxmlformats.org/drawingml/2006/picture">
                 <pic:pic xmlns:pic="http://schemas.openxmlformats.org/drawingml/2006/picture">
                   <pic:nvPicPr>
-                    <pic:cNvPr id="17" name="Image17" descr=""/>
+                    <pic:cNvPr id="20" name="Image17" descr=""/>
                     <pic:cNvPicPr>
                       <a:picLocks noChangeAspect="1" noChangeArrowheads="1"/>
                     </pic:cNvPicPr>
                   </pic:nvPicPr>
                   <pic:blipFill>
-                    <a:blip r:embed="rId18"/>
+                    <a:blip r:embed="rId21"/>
                     <a:stretch>
                       <a:fillRect/>
                     </a:stretch>
@@ -6789,7 +7369,7 @@
       <w:r>
         <w:rPr/>
         <w:drawing>
-          <wp:anchor behindDoc="0" distT="0" distB="0" distL="0" distR="0" simplePos="0" locked="0" layoutInCell="1" allowOverlap="1" relativeHeight="19">
+          <wp:anchor behindDoc="0" distT="0" distB="0" distL="0" distR="0" simplePos="0" locked="0" layoutInCell="1" allowOverlap="1" relativeHeight="17">
             <wp:simplePos x="0" y="0"/>
             <wp:positionH relativeFrom="column">
               <wp:align>center</wp:align>
@@ -6800,7 +7380,7 @@
             <wp:extent cx="6120130" cy="2277110"/>
             <wp:effectExtent l="0" t="0" r="0" b="0"/>
             <wp:wrapSquare wrapText="largest"/>
-            <wp:docPr id="18" name="Image18" descr=""/>
+            <wp:docPr id="21" name="Image18" descr=""/>
             <wp:cNvGraphicFramePr>
               <a:graphicFrameLocks xmlns:a="http://schemas.openxmlformats.org/drawingml/2006/main" noChangeAspect="1"/>
             </wp:cNvGraphicFramePr>
@@ -6808,13 +7388,13 @@
               <a:graphicData uri="http://schemas.openxmlformats.org/drawingml/2006/picture">
                 <pic:pic xmlns:pic="http://schemas.openxmlformats.org/drawingml/2006/picture">
                   <pic:nvPicPr>
-                    <pic:cNvPr id="18" name="Image18" descr=""/>
+                    <pic:cNvPr id="21" name="Image18" descr=""/>
                     <pic:cNvPicPr>
                       <a:picLocks noChangeAspect="1" noChangeArrowheads="1"/>
                     </pic:cNvPicPr>
                   </pic:nvPicPr>
                   <pic:blipFill>
-                    <a:blip r:embed="rId19"/>
+                    <a:blip r:embed="rId22"/>
                     <a:stretch>
                       <a:fillRect/>
                     </a:stretch>
@@ -6833,207 +7413,6 @@
             </a:graphic>
           </wp:anchor>
         </w:drawing>
-      </w:r>
-    </w:p>
-    <w:p>
-      <w:pPr>
-        <w:pStyle w:val="PreformattedText"/>
-        <w:bidi w:val="0"/>
-        <w:spacing w:before="0" w:after="0"/>
-        <w:jc w:val="left"/>
-        <w:rPr/>
-      </w:pPr>
-      <w:r>
-        <w:rPr/>
-      </w:r>
-    </w:p>
-    <w:p>
-      <w:pPr>
-        <w:pStyle w:val="PreformattedText"/>
-        <w:bidi w:val="0"/>
-        <w:spacing w:before="0" w:after="0"/>
-        <w:jc w:val="left"/>
-        <w:rPr/>
-      </w:pPr>
-      <w:r>
-        <w:rPr/>
-      </w:r>
-    </w:p>
-    <w:p>
-      <w:pPr>
-        <w:pStyle w:val="PreformattedText"/>
-        <w:bidi w:val="0"/>
-        <w:spacing w:before="0" w:after="0"/>
-        <w:jc w:val="left"/>
-        <w:rPr/>
-      </w:pPr>
-      <w:r>
-        <w:rPr/>
-      </w:r>
-    </w:p>
-    <w:p>
-      <w:pPr>
-        <w:pStyle w:val="PreformattedText"/>
-        <w:bidi w:val="0"/>
-        <w:spacing w:before="0" w:after="0"/>
-        <w:jc w:val="left"/>
-        <w:rPr/>
-      </w:pPr>
-      <w:r>
-        <w:rPr/>
-      </w:r>
-    </w:p>
-    <w:p>
-      <w:pPr>
-        <w:pStyle w:val="PreformattedText"/>
-        <w:bidi w:val="0"/>
-        <w:spacing w:before="0" w:after="0"/>
-        <w:jc w:val="left"/>
-        <w:rPr/>
-      </w:pPr>
-      <w:r>
-        <w:rPr/>
-      </w:r>
-    </w:p>
-    <w:p>
-      <w:pPr>
-        <w:pStyle w:val="PreformattedText"/>
-        <w:bidi w:val="0"/>
-        <w:spacing w:before="0" w:after="0"/>
-        <w:jc w:val="left"/>
-        <w:rPr/>
-      </w:pPr>
-      <w:r>
-        <w:rPr/>
-      </w:r>
-    </w:p>
-    <w:p>
-      <w:pPr>
-        <w:pStyle w:val="PreformattedText"/>
-        <w:bidi w:val="0"/>
-        <w:spacing w:before="0" w:after="0"/>
-        <w:jc w:val="left"/>
-        <w:rPr/>
-      </w:pPr>
-      <w:r>
-        <w:rPr/>
-      </w:r>
-    </w:p>
-    <w:p>
-      <w:pPr>
-        <w:pStyle w:val="PreformattedText"/>
-        <w:bidi w:val="0"/>
-        <w:spacing w:before="0" w:after="0"/>
-        <w:jc w:val="left"/>
-        <w:rPr/>
-      </w:pPr>
-      <w:r>
-        <w:rPr/>
-      </w:r>
-    </w:p>
-    <w:p>
-      <w:pPr>
-        <w:pStyle w:val="PreformattedText"/>
-        <w:bidi w:val="0"/>
-        <w:spacing w:before="0" w:after="0"/>
-        <w:jc w:val="left"/>
-        <w:rPr/>
-      </w:pPr>
-      <w:r>
-        <w:rPr/>
-      </w:r>
-    </w:p>
-    <w:p>
-      <w:pPr>
-        <w:pStyle w:val="PreformattedText"/>
-        <w:bidi w:val="0"/>
-        <w:spacing w:before="0" w:after="0"/>
-        <w:jc w:val="left"/>
-        <w:rPr/>
-      </w:pPr>
-      <w:r>
-        <w:rPr/>
-      </w:r>
-    </w:p>
-    <w:p>
-      <w:pPr>
-        <w:pStyle w:val="PreformattedText"/>
-        <w:bidi w:val="0"/>
-        <w:spacing w:before="0" w:after="0"/>
-        <w:jc w:val="left"/>
-        <w:rPr/>
-      </w:pPr>
-      <w:r>
-        <w:rPr/>
-      </w:r>
-    </w:p>
-    <w:p>
-      <w:pPr>
-        <w:pStyle w:val="PreformattedText"/>
-        <w:bidi w:val="0"/>
-        <w:spacing w:before="0" w:after="0"/>
-        <w:jc w:val="left"/>
-        <w:rPr/>
-      </w:pPr>
-      <w:r>
-        <w:rPr/>
-      </w:r>
-    </w:p>
-    <w:p>
-      <w:pPr>
-        <w:pStyle w:val="PreformattedText"/>
-        <w:bidi w:val="0"/>
-        <w:spacing w:before="0" w:after="0"/>
-        <w:jc w:val="left"/>
-        <w:rPr/>
-      </w:pPr>
-      <w:r>
-        <w:rPr/>
-      </w:r>
-    </w:p>
-    <w:p>
-      <w:pPr>
-        <w:pStyle w:val="PreformattedText"/>
-        <w:bidi w:val="0"/>
-        <w:spacing w:before="0" w:after="0"/>
-        <w:jc w:val="left"/>
-        <w:rPr/>
-      </w:pPr>
-      <w:r>
-        <w:rPr/>
-      </w:r>
-    </w:p>
-    <w:p>
-      <w:pPr>
-        <w:pStyle w:val="PreformattedText"/>
-        <w:bidi w:val="0"/>
-        <w:spacing w:before="0" w:after="0"/>
-        <w:jc w:val="left"/>
-        <w:rPr/>
-      </w:pPr>
-      <w:r>
-        <w:rPr/>
-      </w:r>
-    </w:p>
-    <w:p>
-      <w:pPr>
-        <w:pStyle w:val="PreformattedText"/>
-        <w:bidi w:val="0"/>
-        <w:spacing w:before="0" w:after="0"/>
-        <w:jc w:val="left"/>
-        <w:rPr>
-          <w:b/>
-          <w:b/>
-          <w:bCs/>
-          <w:u w:val="single"/>
-        </w:rPr>
-      </w:pPr>
-      <w:r>
-        <w:rPr>
-          <w:b/>
-          <w:bCs/>
-          <w:u w:val="single"/>
-        </w:rPr>
       </w:r>
     </w:p>
     <w:p>

</xml_diff>